<commit_message>
use cases merged into doc
</commit_message>
<xml_diff>
--- a/RequirementsDev/Desenvolvimento_de_Requisitos.docx
+++ b/RequirementsDev/Desenvolvimento_de_Requisitos.docx
@@ -689,6 +689,53 @@
       <w:pPr>
         <w:jc w:val="both"/>
       </w:pPr>
+      <w:r>
+        <w:rPr>
+          <w:rFonts w:ascii="Times New Roman" w:hAnsi="Times New Roman" w:cs="Times New Roman"/>
+          <w:noProof/>
+        </w:rPr>
+        <w:drawing>
+          <wp:inline distT="0" distB="0" distL="0" distR="0" wp14:anchorId="3A6EC062" wp14:editId="18150985">
+            <wp:extent cx="5400040" cy="2548890"/>
+            <wp:effectExtent l="0" t="0" r="0" b="3810"/>
+            <wp:docPr id="1" name="Picture 1" descr="A close up of a map&#10;&#10;Description automatically generated"/>
+            <wp:cNvGraphicFramePr>
+              <a:graphicFrameLocks xmlns:a="http://schemas.openxmlformats.org/drawingml/2006/main" noChangeAspect="1"/>
+            </wp:cNvGraphicFramePr>
+            <a:graphic xmlns:a="http://schemas.openxmlformats.org/drawingml/2006/main">
+              <a:graphicData uri="http://schemas.openxmlformats.org/drawingml/2006/picture">
+                <pic:pic xmlns:pic="http://schemas.openxmlformats.org/drawingml/2006/picture">
+                  <pic:nvPicPr>
+                    <pic:cNvPr id="1" name="Login Use Case.jpeg"/>
+                    <pic:cNvPicPr/>
+                  </pic:nvPicPr>
+                  <pic:blipFill>
+                    <a:blip r:embed="rId5">
+                      <a:extLst>
+                        <a:ext uri="{28A0092B-C50C-407E-A947-70E740481C1C}">
+                          <a14:useLocalDpi xmlns:a14="http://schemas.microsoft.com/office/drawing/2010/main" val="0"/>
+                        </a:ext>
+                      </a:extLst>
+                    </a:blip>
+                    <a:stretch>
+                      <a:fillRect/>
+                    </a:stretch>
+                  </pic:blipFill>
+                  <pic:spPr>
+                    <a:xfrm>
+                      <a:off x="0" y="0"/>
+                      <a:ext cx="5400040" cy="2548890"/>
+                    </a:xfrm>
+                    <a:prstGeom prst="rect">
+                      <a:avLst/>
+                    </a:prstGeom>
+                  </pic:spPr>
+                </pic:pic>
+              </a:graphicData>
+            </a:graphic>
+          </wp:inline>
+        </w:drawing>
+      </w:r>
     </w:p>
     <w:p>
       <w:pPr>
@@ -699,58 +746,89 @@
           <w:u w:val="single"/>
         </w:rPr>
       </w:pPr>
-      <w:r>
+    </w:p>
+    <w:p>
+      <w:pPr>
+        <w:jc w:val="both"/>
         <w:rPr>
           <w:b/>
           <w:bCs/>
           <w:u w:val="single"/>
         </w:rPr>
-        <w:t xml:space="preserve">2. </w:t>
-      </w:r>
-      <w:r>
+      </w:pPr>
+    </w:p>
+    <w:p>
+      <w:pPr>
+        <w:jc w:val="both"/>
         <w:rPr>
           <w:b/>
           <w:bCs/>
           <w:u w:val="single"/>
         </w:rPr>
-        <w:t>Registo das necessidades internas da empresa</w:t>
-      </w:r>
-      <w:r>
+      </w:pPr>
+    </w:p>
+    <w:p>
+      <w:pPr>
+        <w:jc w:val="both"/>
         <w:rPr>
           <w:b/>
           <w:bCs/>
           <w:u w:val="single"/>
         </w:rPr>
-        <w:t xml:space="preserve">, gestão de candidaturas, notificações e integração com o </w:t>
-      </w:r>
-      <w:r>
-        <w:rPr>
-          <w:b/>
-          <w:bCs/>
-          <w:i/>
-          <w:iCs/>
-          <w:u w:val="single"/>
-        </w:rPr>
-        <w:t xml:space="preserve">google </w:t>
-      </w:r>
-      <w:proofErr w:type="spellStart"/>
-      <w:r>
-        <w:rPr>
-          <w:b/>
-          <w:bCs/>
-          <w:i/>
-          <w:iCs/>
-          <w:u w:val="single"/>
-        </w:rPr>
-        <w:t>maps</w:t>
-      </w:r>
-      <w:proofErr w:type="spellEnd"/>
+      </w:pPr>
       <w:r>
         <w:rPr>
           <w:b/>
           <w:bCs/>
           <w:u w:val="single"/>
         </w:rPr>
+        <w:lastRenderedPageBreak/>
+        <w:t xml:space="preserve">2. </w:t>
+      </w:r>
+      <w:r>
+        <w:rPr>
+          <w:b/>
+          <w:bCs/>
+          <w:u w:val="single"/>
+        </w:rPr>
+        <w:t>Registo das necessidades internas da empresa</w:t>
+      </w:r>
+      <w:r>
+        <w:rPr>
+          <w:b/>
+          <w:bCs/>
+          <w:u w:val="single"/>
+        </w:rPr>
+        <w:t xml:space="preserve">, gestão de candidaturas, notificações e integração com o </w:t>
+      </w:r>
+      <w:r>
+        <w:rPr>
+          <w:b/>
+          <w:bCs/>
+          <w:i/>
+          <w:iCs/>
+          <w:u w:val="single"/>
+        </w:rPr>
+        <w:t xml:space="preserve">google </w:t>
+      </w:r>
+      <w:proofErr w:type="spellStart"/>
+      <w:r>
+        <w:rPr>
+          <w:b/>
+          <w:bCs/>
+          <w:i/>
+          <w:iCs/>
+          <w:u w:val="single"/>
+        </w:rPr>
+        <w:t>maps</w:t>
+      </w:r>
+      <w:proofErr w:type="spellEnd"/>
+      <w:r>
+        <w:rPr>
+          <w:b/>
+          <w:bCs/>
+          <w:u w:val="single"/>
+        </w:rPr>
         <w:t>:</w:t>
       </w:r>
     </w:p>
@@ -765,7 +843,78 @@
         <w:rPr>
           <w:rFonts w:ascii="Times New Roman" w:hAnsi="Times New Roman" w:cs="Times New Roman"/>
         </w:rPr>
-        <w:t xml:space="preserve">Para desenvolver a funcionalidade de registo de necessidades internas da empresa, decidimos organizar estas mesmas necessidades em categorias de modo a facilitar a navegabilidade do utilizador. Para isso, é fundamental que exista um ecrã que apresente todas essas categorias. Um utilizador, caso queira registar uma necessidade, irá escolher a categoria que melhor se adequa à mesma. </w:t>
+        <w:t>Para desenvolver a funcionalidade de registo de necessidades internas da empresa, decidimos organizar estas mesmas necessidades em categorias de modo a facilitar a navegabilidade do utilizador.</w:t>
+      </w:r>
+      <w:r>
+        <w:rPr>
+          <w:b/>
+          <w:bCs/>
+          <w:noProof/>
+          <w:u w:val="single"/>
+        </w:rPr>
+        <w:t xml:space="preserve"> </w:t>
+      </w:r>
+      <w:r>
+        <w:rPr>
+          <w:b/>
+          <w:bCs/>
+          <w:noProof/>
+          <w:u w:val="single"/>
+        </w:rPr>
+        <w:drawing>
+          <wp:inline distT="0" distB="0" distL="0" distR="0" wp14:anchorId="5E5ED9C1" wp14:editId="77D4A105">
+            <wp:extent cx="5394960" cy="3451860"/>
+            <wp:effectExtent l="0" t="0" r="0" b="0"/>
+            <wp:docPr id="2" name="Picture 2"/>
+            <wp:cNvGraphicFramePr>
+              <a:graphicFrameLocks xmlns:a="http://schemas.openxmlformats.org/drawingml/2006/main" noChangeAspect="1"/>
+            </wp:cNvGraphicFramePr>
+            <a:graphic xmlns:a="http://schemas.openxmlformats.org/drawingml/2006/main">
+              <a:graphicData uri="http://schemas.openxmlformats.org/drawingml/2006/picture">
+                <pic:pic xmlns:pic="http://schemas.openxmlformats.org/drawingml/2006/picture">
+                  <pic:nvPicPr>
+                    <pic:cNvPr id="0" name="Picture 1"/>
+                    <pic:cNvPicPr>
+                      <a:picLocks noChangeAspect="1" noChangeArrowheads="1"/>
+                    </pic:cNvPicPr>
+                  </pic:nvPicPr>
+                  <pic:blipFill>
+                    <a:blip r:embed="rId6">
+                      <a:extLst>
+                        <a:ext uri="{28A0092B-C50C-407E-A947-70E740481C1C}">
+                          <a14:useLocalDpi xmlns:a14="http://schemas.microsoft.com/office/drawing/2010/main" val="0"/>
+                        </a:ext>
+                      </a:extLst>
+                    </a:blip>
+                    <a:srcRect/>
+                    <a:stretch>
+                      <a:fillRect/>
+                    </a:stretch>
+                  </pic:blipFill>
+                  <pic:spPr bwMode="auto">
+                    <a:xfrm>
+                      <a:off x="0" y="0"/>
+                      <a:ext cx="5394960" cy="3451860"/>
+                    </a:xfrm>
+                    <a:prstGeom prst="rect">
+                      <a:avLst/>
+                    </a:prstGeom>
+                    <a:noFill/>
+                    <a:ln>
+                      <a:noFill/>
+                    </a:ln>
+                  </pic:spPr>
+                </pic:pic>
+              </a:graphicData>
+            </a:graphic>
+          </wp:inline>
+        </w:drawing>
+      </w:r>
+      <w:r>
+        <w:rPr>
+          <w:rFonts w:ascii="Times New Roman" w:hAnsi="Times New Roman" w:cs="Times New Roman"/>
+        </w:rPr>
+        <w:t xml:space="preserve"> Para isso, é fundamental que exista um ecrã que apresente todas essas categorias. Um utilizador, caso queira registar uma necessidade, irá escolher a categoria que melhor se adequa à mesma. </w:t>
       </w:r>
       <w:r>
         <w:rPr>
@@ -818,6 +967,68 @@
       <w:r>
         <w:rPr>
           <w:rFonts w:ascii="Times New Roman" w:hAnsi="Times New Roman" w:cs="Times New Roman"/>
+          <w:noProof/>
+        </w:rPr>
+        <w:drawing>
+          <wp:inline distT="0" distB="0" distL="0" distR="0" wp14:anchorId="4ED492FD" wp14:editId="4C17DDDC">
+            <wp:extent cx="4991100" cy="2827020"/>
+            <wp:effectExtent l="0" t="0" r="0" b="0"/>
+            <wp:docPr id="4" name="Picture 4"/>
+            <wp:cNvGraphicFramePr>
+              <a:graphicFrameLocks xmlns:a="http://schemas.openxmlformats.org/drawingml/2006/main" noChangeAspect="1"/>
+            </wp:cNvGraphicFramePr>
+            <a:graphic xmlns:a="http://schemas.openxmlformats.org/drawingml/2006/main">
+              <a:graphicData uri="http://schemas.openxmlformats.org/drawingml/2006/picture">
+                <pic:pic xmlns:pic="http://schemas.openxmlformats.org/drawingml/2006/picture">
+                  <pic:nvPicPr>
+                    <pic:cNvPr id="0" name="Picture 3"/>
+                    <pic:cNvPicPr>
+                      <a:picLocks noChangeAspect="1" noChangeArrowheads="1"/>
+                    </pic:cNvPicPr>
+                  </pic:nvPicPr>
+                  <pic:blipFill>
+                    <a:blip r:embed="rId7">
+                      <a:extLst>
+                        <a:ext uri="{28A0092B-C50C-407E-A947-70E740481C1C}">
+                          <a14:useLocalDpi xmlns:a14="http://schemas.microsoft.com/office/drawing/2010/main" val="0"/>
+                        </a:ext>
+                      </a:extLst>
+                    </a:blip>
+                    <a:srcRect/>
+                    <a:stretch>
+                      <a:fillRect/>
+                    </a:stretch>
+                  </pic:blipFill>
+                  <pic:spPr bwMode="auto">
+                    <a:xfrm>
+                      <a:off x="0" y="0"/>
+                      <a:ext cx="4991100" cy="2827020"/>
+                    </a:xfrm>
+                    <a:prstGeom prst="rect">
+                      <a:avLst/>
+                    </a:prstGeom>
+                    <a:noFill/>
+                    <a:ln>
+                      <a:noFill/>
+                    </a:ln>
+                  </pic:spPr>
+                </pic:pic>
+              </a:graphicData>
+            </a:graphic>
+          </wp:inline>
+        </w:drawing>
+      </w:r>
+    </w:p>
+    <w:p>
+      <w:pPr>
+        <w:ind w:firstLine="708"/>
+        <w:rPr>
+          <w:rFonts w:ascii="Times New Roman" w:hAnsi="Times New Roman" w:cs="Times New Roman"/>
+        </w:rPr>
+      </w:pPr>
+      <w:r>
+        <w:rPr>
+          <w:rFonts w:ascii="Times New Roman" w:hAnsi="Times New Roman" w:cs="Times New Roman"/>
         </w:rPr>
         <w:t>Posto isto, propomos o desenvolvimento de um ecrã que apresenta duas categorias principais caracterizadas pelas necessidades internas serem realizadas nas instalações da empresa (“</w:t>
       </w:r>
@@ -941,7 +1152,14 @@
         <w:rPr>
           <w:rFonts w:ascii="Times New Roman" w:hAnsi="Times New Roman" w:cs="Times New Roman"/>
         </w:rPr>
-        <w:t xml:space="preserve">”). Ambas as categorias apresentam subcategorias que permitem um melhor agrupamento das necessidades, como por exemplo “Brown </w:t>
+        <w:t xml:space="preserve">”). Ambas as </w:t>
+      </w:r>
+      <w:r>
+        <w:rPr>
+          <w:rFonts w:ascii="Times New Roman" w:hAnsi="Times New Roman" w:cs="Times New Roman"/>
+        </w:rPr>
+        <w:lastRenderedPageBreak/>
+        <w:t xml:space="preserve">categorias apresentam subcategorias que permitem um melhor agrupamento das necessidades, como por exemplo “Brown </w:t>
       </w:r>
       <w:proofErr w:type="spellStart"/>
       <w:r>
@@ -1157,7 +1375,69 @@
         <w:rPr>
           <w:rFonts w:ascii="Times New Roman" w:hAnsi="Times New Roman" w:cs="Times New Roman"/>
         </w:rPr>
-        <w:t>”. Um utilizador com permissões de administrador terá a possibilidade de adicionar novas subcategorias de modo a que seja possível criar necessidades e/ou atividades que não se enquadrem em nenhu</w:t>
+        <w:t xml:space="preserve">”. Um utilizador com permissões de administrador terá a possibilidade de adicionar novas subcategorias de modo a que seja possível criar necessidades e/ou atividades que não se enquadrem em nenhuma das já existentes. Este ecrã apresenta ainda um botão que servirá para </w:t>
+      </w:r>
+      <w:proofErr w:type="gramStart"/>
+      <w:r>
+        <w:rPr>
+          <w:rFonts w:ascii="Times New Roman" w:hAnsi="Times New Roman" w:cs="Times New Roman"/>
+        </w:rPr>
+        <w:t>criar uma nova</w:t>
+      </w:r>
+      <w:proofErr w:type="gramEnd"/>
+      <w:r>
+        <w:rPr>
+          <w:rFonts w:ascii="Times New Roman" w:hAnsi="Times New Roman" w:cs="Times New Roman"/>
+        </w:rPr>
+        <w:t xml:space="preserve"> necessidade, criação esta acessível a todos os utilizadores autenticados</w:t>
+      </w:r>
+      <w:r>
+        <w:rPr>
+          <w:rFonts w:ascii="Times New Roman" w:hAnsi="Times New Roman" w:cs="Times New Roman"/>
+        </w:rPr>
+        <w:t>,</w:t>
+      </w:r>
+      <w:r>
+        <w:rPr>
+          <w:rFonts w:ascii="Times New Roman" w:hAnsi="Times New Roman" w:cs="Times New Roman"/>
+        </w:rPr>
+        <w:t xml:space="preserve"> que decorrerá num novo ecrã</w:t>
+      </w:r>
+      <w:r>
+        <w:rPr>
+          <w:rFonts w:ascii="Times New Roman" w:hAnsi="Times New Roman" w:cs="Times New Roman"/>
+        </w:rPr>
+        <w:t xml:space="preserve"> e que terá como </w:t>
+      </w:r>
+      <w:r>
+        <w:rPr>
+          <w:rFonts w:ascii="Times New Roman" w:hAnsi="Times New Roman" w:cs="Times New Roman"/>
+        </w:rPr>
+        <w:t>opção (obrigatória)</w:t>
+      </w:r>
+      <w:r>
+        <w:rPr>
+          <w:rFonts w:ascii="Times New Roman" w:hAnsi="Times New Roman" w:cs="Times New Roman"/>
+        </w:rPr>
+        <w:t xml:space="preserve"> de criação a categoria a qual associar a nova necessidade</w:t>
+      </w:r>
+      <w:r>
+        <w:rPr>
+          <w:rFonts w:ascii="Times New Roman" w:hAnsi="Times New Roman" w:cs="Times New Roman"/>
+        </w:rPr>
+        <w:t>.</w:t>
+      </w:r>
+      <w:r>
+        <w:rPr>
+          <w:rFonts w:ascii="Times New Roman" w:hAnsi="Times New Roman" w:cs="Times New Roman"/>
+        </w:rPr>
+        <w:t xml:space="preserve"> </w:t>
+      </w:r>
+      <w:r>
+        <w:rPr>
+          <w:rFonts w:ascii="Times New Roman" w:hAnsi="Times New Roman" w:cs="Times New Roman"/>
+        </w:rPr>
+        <w:t>Após a escolha de uma subcategoria será apresentado um novo ecrã que irá mostrar as necessidades internas associadas à mesma, sobre a forma de uma lista. Ao clicar numa necessidade, será apresentado um novo ecrã com os detalhes da mesma e a possibilidade do utilizador se candidatar, se for uma necessi</w:t>
       </w:r>
       <w:bookmarkStart w:id="0" w:name="_GoBack"/>
       <w:bookmarkEnd w:id="0"/>
@@ -1165,58 +1445,49 @@
         <w:rPr>
           <w:rFonts w:ascii="Times New Roman" w:hAnsi="Times New Roman" w:cs="Times New Roman"/>
         </w:rPr>
-        <w:t xml:space="preserve">ma das já existentes. Este ecrã apresenta ainda </w:t>
-      </w:r>
-      <w:r>
-        <w:rPr>
-          <w:rFonts w:ascii="Times New Roman" w:hAnsi="Times New Roman" w:cs="Times New Roman"/>
-        </w:rPr>
-        <w:lastRenderedPageBreak/>
-        <w:t xml:space="preserve">um botão que servirá para </w:t>
-      </w:r>
-      <w:proofErr w:type="gramStart"/>
-      <w:r>
-        <w:rPr>
-          <w:rFonts w:ascii="Times New Roman" w:hAnsi="Times New Roman" w:cs="Times New Roman"/>
-        </w:rPr>
-        <w:t>criar uma nova</w:t>
-      </w:r>
-      <w:proofErr w:type="gramEnd"/>
-      <w:r>
-        <w:rPr>
-          <w:rFonts w:ascii="Times New Roman" w:hAnsi="Times New Roman" w:cs="Times New Roman"/>
-        </w:rPr>
-        <w:t xml:space="preserve"> necessidade, criação esta acessível a todos os utilizadores autenticados</w:t>
-      </w:r>
-      <w:r>
-        <w:rPr>
-          <w:rFonts w:ascii="Times New Roman" w:hAnsi="Times New Roman" w:cs="Times New Roman"/>
-        </w:rPr>
-        <w:t>,</w:t>
-      </w:r>
-      <w:r>
-        <w:rPr>
-          <w:rFonts w:ascii="Times New Roman" w:hAnsi="Times New Roman" w:cs="Times New Roman"/>
-        </w:rPr>
-        <w:t xml:space="preserve"> que decorrerá num novo ecrã</w:t>
-      </w:r>
-      <w:r>
-        <w:rPr>
-          <w:rFonts w:ascii="Times New Roman" w:hAnsi="Times New Roman" w:cs="Times New Roman"/>
-        </w:rPr>
-        <w:t xml:space="preserve"> e que terá como </w:t>
-      </w:r>
-      <w:r>
-        <w:rPr>
-          <w:rFonts w:ascii="Times New Roman" w:hAnsi="Times New Roman" w:cs="Times New Roman"/>
-        </w:rPr>
-        <w:t>opção (obrigatória)</w:t>
-      </w:r>
-      <w:r>
-        <w:rPr>
-          <w:rFonts w:ascii="Times New Roman" w:hAnsi="Times New Roman" w:cs="Times New Roman"/>
-        </w:rPr>
-        <w:t xml:space="preserve"> de criação a categoria a qual associar a nova necessidade</w:t>
+        <w:t xml:space="preserve">dade com esse propósito. Um utilizador ao criar uma necessidade (e enquanto a mesma não for fechada) terá, neste ecrã de detalhe da mesma, a possibilidade de a editar ou de a eliminar. </w:t>
+      </w:r>
+      <w:r>
+        <w:rPr>
+          <w:rFonts w:ascii="Times New Roman" w:hAnsi="Times New Roman" w:cs="Times New Roman"/>
+        </w:rPr>
+        <w:t xml:space="preserve">Terá também a possibilidade de ver quem já se candidatou á necessidade criada </w:t>
+      </w:r>
+      <w:r>
+        <w:rPr>
+          <w:rFonts w:ascii="Times New Roman" w:hAnsi="Times New Roman" w:cs="Times New Roman"/>
+        </w:rPr>
+        <w:t>pelo</w:t>
+      </w:r>
+      <w:r>
+        <w:rPr>
+          <w:rFonts w:ascii="Times New Roman" w:hAnsi="Times New Roman" w:cs="Times New Roman"/>
+        </w:rPr>
+        <w:t xml:space="preserve"> </w:t>
+      </w:r>
+      <w:r>
+        <w:rPr>
+          <w:rFonts w:ascii="Times New Roman" w:hAnsi="Times New Roman" w:cs="Times New Roman"/>
+        </w:rPr>
+        <w:t>próprio</w:t>
+      </w:r>
+      <w:r>
+        <w:rPr>
+          <w:rFonts w:ascii="Times New Roman" w:hAnsi="Times New Roman" w:cs="Times New Roman"/>
+        </w:rPr>
+        <w:t xml:space="preserve">, </w:t>
+      </w:r>
+      <w:r>
+        <w:rPr>
+          <w:rFonts w:ascii="Times New Roman" w:hAnsi="Times New Roman" w:cs="Times New Roman"/>
+        </w:rPr>
+        <w:t xml:space="preserve">se a mesma apresentar </w:t>
+      </w:r>
+      <w:r>
+        <w:rPr>
+          <w:rFonts w:ascii="Times New Roman" w:hAnsi="Times New Roman" w:cs="Times New Roman"/>
+        </w:rPr>
+        <w:t>esse propósito</w:t>
       </w:r>
       <w:r>
         <w:rPr>
@@ -1227,62 +1498,63 @@
       <w:r>
         <w:rPr>
           <w:rFonts w:ascii="Times New Roman" w:hAnsi="Times New Roman" w:cs="Times New Roman"/>
-        </w:rPr>
-        <w:t xml:space="preserve"> </w:t>
-      </w:r>
-      <w:r>
-        <w:rPr>
-          <w:rFonts w:ascii="Times New Roman" w:hAnsi="Times New Roman" w:cs="Times New Roman"/>
-        </w:rPr>
-        <w:t xml:space="preserve">Após a escolha de uma subcategoria será apresentado um novo ecrã que irá mostrar as necessidades internas associadas à mesma, sobre a forma de uma lista. Ao clicar numa necessidade, será apresentado um novo ecrã com os detalhes da mesma e a possibilidade do utilizador se candidatar, se for uma necessidade com esse propósito. Um utilizador ao criar uma necessidade (e enquanto a mesma não for fechada) terá, neste ecrã de detalhe da mesma, a possibilidade de a editar ou de a eliminar. </w:t>
-      </w:r>
-      <w:r>
-        <w:rPr>
-          <w:rFonts w:ascii="Times New Roman" w:hAnsi="Times New Roman" w:cs="Times New Roman"/>
-        </w:rPr>
-        <w:t xml:space="preserve">Terá também a possibilidade de ver quem já se candidatou á necessidade criada </w:t>
-      </w:r>
-      <w:r>
-        <w:rPr>
-          <w:rFonts w:ascii="Times New Roman" w:hAnsi="Times New Roman" w:cs="Times New Roman"/>
-        </w:rPr>
-        <w:t>pelo</w:t>
-      </w:r>
-      <w:r>
-        <w:rPr>
-          <w:rFonts w:ascii="Times New Roman" w:hAnsi="Times New Roman" w:cs="Times New Roman"/>
-        </w:rPr>
-        <w:t xml:space="preserve"> </w:t>
-      </w:r>
-      <w:r>
-        <w:rPr>
-          <w:rFonts w:ascii="Times New Roman" w:hAnsi="Times New Roman" w:cs="Times New Roman"/>
-        </w:rPr>
-        <w:t>próprio</w:t>
-      </w:r>
-      <w:r>
-        <w:rPr>
-          <w:rFonts w:ascii="Times New Roman" w:hAnsi="Times New Roman" w:cs="Times New Roman"/>
-        </w:rPr>
-        <w:t xml:space="preserve">, </w:t>
-      </w:r>
-      <w:r>
-        <w:rPr>
-          <w:rFonts w:ascii="Times New Roman" w:hAnsi="Times New Roman" w:cs="Times New Roman"/>
-        </w:rPr>
-        <w:t xml:space="preserve">se a mesma apresentar </w:t>
-      </w:r>
-      <w:r>
-        <w:rPr>
-          <w:rFonts w:ascii="Times New Roman" w:hAnsi="Times New Roman" w:cs="Times New Roman"/>
-        </w:rPr>
-        <w:t>esse propósito</w:t>
-      </w:r>
-      <w:r>
-        <w:rPr>
-          <w:rFonts w:ascii="Times New Roman" w:hAnsi="Times New Roman" w:cs="Times New Roman"/>
-        </w:rPr>
-        <w:t>.</w:t>
+          <w:noProof/>
+        </w:rPr>
+        <w:t xml:space="preserve"> </w:t>
+      </w:r>
+      <w:r>
+        <w:rPr>
+          <w:rFonts w:ascii="Times New Roman" w:hAnsi="Times New Roman" w:cs="Times New Roman"/>
+          <w:noProof/>
+        </w:rPr>
+        <w:drawing>
+          <wp:inline distT="0" distB="0" distL="0" distR="0" wp14:anchorId="5199B0C4" wp14:editId="101F4093">
+            <wp:extent cx="5364480" cy="3528060"/>
+            <wp:effectExtent l="0" t="0" r="7620" b="0"/>
+            <wp:docPr id="5" name="Picture 5"/>
+            <wp:cNvGraphicFramePr>
+              <a:graphicFrameLocks xmlns:a="http://schemas.openxmlformats.org/drawingml/2006/main" noChangeAspect="1"/>
+            </wp:cNvGraphicFramePr>
+            <a:graphic xmlns:a="http://schemas.openxmlformats.org/drawingml/2006/main">
+              <a:graphicData uri="http://schemas.openxmlformats.org/drawingml/2006/picture">
+                <pic:pic xmlns:pic="http://schemas.openxmlformats.org/drawingml/2006/picture">
+                  <pic:nvPicPr>
+                    <pic:cNvPr id="0" name="Picture 4"/>
+                    <pic:cNvPicPr>
+                      <a:picLocks noChangeAspect="1" noChangeArrowheads="1"/>
+                    </pic:cNvPicPr>
+                  </pic:nvPicPr>
+                  <pic:blipFill>
+                    <a:blip r:embed="rId8">
+                      <a:extLst>
+                        <a:ext uri="{28A0092B-C50C-407E-A947-70E740481C1C}">
+                          <a14:useLocalDpi xmlns:a14="http://schemas.microsoft.com/office/drawing/2010/main" val="0"/>
+                        </a:ext>
+                      </a:extLst>
+                    </a:blip>
+                    <a:srcRect/>
+                    <a:stretch>
+                      <a:fillRect/>
+                    </a:stretch>
+                  </pic:blipFill>
+                  <pic:spPr bwMode="auto">
+                    <a:xfrm>
+                      <a:off x="0" y="0"/>
+                      <a:ext cx="5364480" cy="3528060"/>
+                    </a:xfrm>
+                    <a:prstGeom prst="rect">
+                      <a:avLst/>
+                    </a:prstGeom>
+                    <a:noFill/>
+                    <a:ln>
+                      <a:noFill/>
+                    </a:ln>
+                  </pic:spPr>
+                </pic:pic>
+              </a:graphicData>
+            </a:graphic>
+          </wp:inline>
+        </w:drawing>
       </w:r>
     </w:p>
     <w:p>
@@ -1534,7 +1806,14 @@
         <w:rPr>
           <w:rFonts w:ascii="Times New Roman" w:hAnsi="Times New Roman" w:cs="Times New Roman"/>
         </w:rPr>
-        <w:t xml:space="preserve"> No contexto desta necessidade interna é definida um</w:t>
+        <w:t xml:space="preserve"> No contexto desta </w:t>
+      </w:r>
+      <w:r>
+        <w:rPr>
+          <w:rFonts w:ascii="Times New Roman" w:hAnsi="Times New Roman" w:cs="Times New Roman"/>
+        </w:rPr>
+        <w:lastRenderedPageBreak/>
+        <w:t>necessidade interna é definida um</w:t>
       </w:r>
       <w:r>
         <w:rPr>
@@ -2160,14 +2439,7 @@
         <w:rPr>
           <w:rFonts w:ascii="Times New Roman" w:hAnsi="Times New Roman" w:cs="Times New Roman"/>
         </w:rPr>
-        <w:t xml:space="preserve"> uma oferta de formação decorrerá ao longo de </w:t>
-      </w:r>
-      <w:r>
-        <w:rPr>
-          <w:rFonts w:ascii="Times New Roman" w:hAnsi="Times New Roman" w:cs="Times New Roman"/>
-        </w:rPr>
-        <w:lastRenderedPageBreak/>
-        <w:t xml:space="preserve">várias sessões </w:t>
+        <w:t xml:space="preserve"> uma oferta de formação decorrerá ao longo de várias sessões </w:t>
       </w:r>
       <w:r>
         <w:rPr>
@@ -2461,6 +2733,7 @@
         <w:rPr>
           <w:rFonts w:ascii="Times New Roman" w:hAnsi="Times New Roman" w:cs="Times New Roman"/>
         </w:rPr>
+        <w:lastRenderedPageBreak/>
         <w:t>A subcategoria “</w:t>
       </w:r>
       <w:proofErr w:type="spellStart"/>
@@ -2601,6 +2874,14 @@
         </w:rPr>
         <w:t>.</w:t>
       </w:r>
+    </w:p>
+    <w:p>
+      <w:pPr>
+        <w:ind w:firstLine="708"/>
+        <w:rPr>
+          <w:rFonts w:ascii="Times New Roman" w:hAnsi="Times New Roman" w:cs="Times New Roman"/>
+        </w:rPr>
+      </w:pPr>
     </w:p>
     <w:p>
       <w:pPr>
@@ -2698,11 +2979,61 @@
         <w:t xml:space="preserve">Neste novo ecrã, a seleção de um comunicado mostrará os seus detalhes. </w:t>
       </w:r>
       <w:r>
-        <w:t xml:space="preserve">Este botão apresentará um pequeno ícone sempre que existir um novo comunicado. Estes </w:t>
-      </w:r>
-      <w:r>
-        <w:lastRenderedPageBreak/>
-        <w:t xml:space="preserve">comunicados foram criados por um utilizador com permissões de administrador, sendo visíveis por todos. </w:t>
+        <w:t xml:space="preserve">Este botão apresentará um pequeno ícone sempre que existir um novo comunicado. Estes comunicados foram criados por um utilizador com permissões de administrador, sendo visíveis por todos. </w:t>
+      </w:r>
+      <w:r>
+        <w:rPr>
+          <w:rFonts w:ascii="Times New Roman" w:hAnsi="Times New Roman" w:cs="Times New Roman"/>
+          <w:noProof/>
+        </w:rPr>
+        <w:drawing>
+          <wp:inline distT="0" distB="0" distL="0" distR="0" wp14:anchorId="3A4B3D0F" wp14:editId="73722B22">
+            <wp:extent cx="5394960" cy="3337560"/>
+            <wp:effectExtent l="0" t="0" r="0" b="0"/>
+            <wp:docPr id="3" name="Picture 3"/>
+            <wp:cNvGraphicFramePr>
+              <a:graphicFrameLocks xmlns:a="http://schemas.openxmlformats.org/drawingml/2006/main" noChangeAspect="1"/>
+            </wp:cNvGraphicFramePr>
+            <a:graphic xmlns:a="http://schemas.openxmlformats.org/drawingml/2006/main">
+              <a:graphicData uri="http://schemas.openxmlformats.org/drawingml/2006/picture">
+                <pic:pic xmlns:pic="http://schemas.openxmlformats.org/drawingml/2006/picture">
+                  <pic:nvPicPr>
+                    <pic:cNvPr id="0" name="Picture 2"/>
+                    <pic:cNvPicPr>
+                      <a:picLocks noChangeAspect="1" noChangeArrowheads="1"/>
+                    </pic:cNvPicPr>
+                  </pic:nvPicPr>
+                  <pic:blipFill>
+                    <a:blip r:embed="rId9">
+                      <a:extLst>
+                        <a:ext uri="{28A0092B-C50C-407E-A947-70E740481C1C}">
+                          <a14:useLocalDpi xmlns:a14="http://schemas.microsoft.com/office/drawing/2010/main" val="0"/>
+                        </a:ext>
+                      </a:extLst>
+                    </a:blip>
+                    <a:srcRect/>
+                    <a:stretch>
+                      <a:fillRect/>
+                    </a:stretch>
+                  </pic:blipFill>
+                  <pic:spPr bwMode="auto">
+                    <a:xfrm>
+                      <a:off x="0" y="0"/>
+                      <a:ext cx="5394960" cy="3337560"/>
+                    </a:xfrm>
+                    <a:prstGeom prst="rect">
+                      <a:avLst/>
+                    </a:prstGeom>
+                    <a:noFill/>
+                    <a:ln>
+                      <a:noFill/>
+                    </a:ln>
+                  </pic:spPr>
+                </pic:pic>
+              </a:graphicData>
+            </a:graphic>
+          </wp:inline>
+        </w:drawing>
       </w:r>
     </w:p>
     <w:sectPr>

</xml_diff>